<commit_message>
CppunitTest_sw_ooxmlexport: clean up testfdo79817
Instead of checking the third paragraph, remove everything else from the
bugdoc, so checking the only paragraph is enough.

Change-Id: I74e8db16cb1f27370ac88d9dff136aaeceb63cdb
</commit_message>
<xml_diff>
--- a/sw/qa/extras/ooxmlexport/data/fdo79817.docx
+++ b/sw/qa/extras/ooxmlexport/data/fdo79817.docx
@@ -4,625 +4,44 @@
   <w:body>
     <w:p>
       <w:pPr>
-        <w:autoSpaceDE w:val="0"/>
-        <w:autoSpaceDN w:val="0"/>
-        <w:adjustRightInd w:val="0"/>
+        <w:spacing w:after="60"/>
         <w:rPr>
-          <w:rFonts w:ascii="MyriadPro-Regular" w:hAnsi="MyriadPro-Regular" w:cs="MyriadPro-Regular"/>
-          <w:color w:val="231F20"/>
-          <w:sz w:val="24"/>
-          <w:szCs w:val="24"/>
-        </w:rPr>
-      </w:pPr>
-      <w:bookmarkStart w:id="0" w:name="_Toc264353319"/>
-    </w:p>
-    <w:tbl>
-      <w:tblPr>
-        <w:tblpPr w:leftFromText="180" w:rightFromText="180" w:vertAnchor="text" w:tblpY="1"/>
-        <w:tblOverlap w:val="never"/>
-        <w:tblW w:w="9648" w:type="dxa"/>
-        <w:tblBorders>
-          <w:top w:val="single" w:sz="4" w:space="0" w:color="7F7F7F" w:themeColor="text1" w:themeTint="80"/>
-          <w:left w:val="single" w:sz="4" w:space="0" w:color="7F7F7F" w:themeColor="text1" w:themeTint="80"/>
-          <w:bottom w:val="single" w:sz="4" w:space="0" w:color="7F7F7F" w:themeColor="text1" w:themeTint="80"/>
-          <w:right w:val="single" w:sz="4" w:space="0" w:color="7F7F7F" w:themeColor="text1" w:themeTint="80"/>
-          <w:insideH w:val="single" w:sz="4" w:space="0" w:color="7F7F7F" w:themeColor="text1" w:themeTint="80"/>
-          <w:insideV w:val="single" w:sz="4" w:space="0" w:color="7F7F7F" w:themeColor="text1" w:themeTint="80"/>
-        </w:tblBorders>
-        <w:tblLook w:val="04A0" w:firstRow="1" w:lastRow="0" w:firstColumn="1" w:lastColumn="0" w:noHBand="0" w:noVBand="1"/>
-      </w:tblPr>
-      <w:tblGrid>
-        <w:gridCol w:w="3345"/>
-        <w:gridCol w:w="6303"/>
-      </w:tblGrid>
-      <w:tr>
-        <w:trPr>
-          <w:trHeight w:val="576"/>
-        </w:trPr>
-        <w:tc>
-          <w:tcPr>
-            <w:tcW w:w="3345" w:type="dxa"/>
-            <w:tcBorders>
-              <w:top w:val="single" w:sz="4" w:space="0" w:color="7F7F7F" w:themeColor="text1" w:themeTint="80"/>
-              <w:left w:val="single" w:sz="4" w:space="0" w:color="7F7F7F" w:themeColor="text1" w:themeTint="80"/>
-              <w:bottom w:val="single" w:sz="4" w:space="0" w:color="7F7F7F" w:themeColor="text1" w:themeTint="80"/>
-              <w:right w:val="single" w:sz="4" w:space="0" w:color="7F7F7F" w:themeColor="text1" w:themeTint="80"/>
-            </w:tcBorders>
-            <w:vAlign w:val="center"/>
-            <w:hideMark/>
-          </w:tcPr>
-          <w:p>
-            <w:pPr>
-              <w:spacing w:after="60"/>
-              <w:jc w:val="right"/>
-              <w:rPr>
-                <w:b/>
-                <w:bCs/>
-                <w:sz w:val="24"/>
-                <w:szCs w:val="24"/>
-              </w:rPr>
-            </w:pPr>
-            <w:r>
-              <w:rPr>
-                <w:b/>
-              </w:rPr>
-              <w:t>Responsible Officer:</w:t>
-            </w:r>
-          </w:p>
-        </w:tc>
-        <w:sdt>
-          <w:sdtPr>
-            <w:alias w:val="Responsible Officer Title"/>
-            <w:id w:val="118398641"/>
-            <w:placeholder>
-              <w:docPart w:val="360BE18DADDD42C69A2CF703E2479FE1"/>
-            </w:placeholder>
-            <w:showingPlcHdr/>
-            <w:dataBinding w:prefixMappings="xmlns:ns0='http://schemas.microsoft.com/office/2006/metadata/properties' xmlns:ns1='http://www.w3.org/2001/XMLSchema-instance' xmlns:ns2='40671556-2b61-40a2-9c5f-dc536fcd0d47' xmlns:ns3='132a0219-4ae4-41c8-89ff-6b8bc4a2e933' " w:xpath="/ns0:properties[1]/documentManagement[1]/ns2:Responsible_x0020_Officer_x0020_Title[1]" w:storeItemID="{9222E47B-A68B-4AEB-9855-21C912B9D3D2}"/>
-            <w:dropDownList>
-              <w:listItem w:value="[Responsible Officer Title]"/>
-            </w:dropDownList>
-          </w:sdtPr>
-          <w:sdtContent>
-            <w:tc>
-              <w:tcPr>
-                <w:tcW w:w="6303" w:type="dxa"/>
-                <w:tcBorders>
-                  <w:top w:val="single" w:sz="4" w:space="0" w:color="7F7F7F" w:themeColor="text1" w:themeTint="80"/>
-                  <w:left w:val="single" w:sz="4" w:space="0" w:color="7F7F7F" w:themeColor="text1" w:themeTint="80"/>
-                  <w:bottom w:val="single" w:sz="4" w:space="0" w:color="7F7F7F" w:themeColor="text1" w:themeTint="80"/>
-                  <w:right w:val="single" w:sz="4" w:space="0" w:color="7F7F7F" w:themeColor="text1" w:themeTint="80"/>
-                </w:tcBorders>
-                <w:vAlign w:val="center"/>
-                <w:hideMark/>
-              </w:tcPr>
-              <w:p>
-                <w:pPr>
-                  <w:spacing w:after="60"/>
-                  <w:rPr>
-                    <w:bCs/>
-                    <w:sz w:val="24"/>
-                    <w:szCs w:val="24"/>
-                  </w:rPr>
-                </w:pPr>
-                <w:r>
-                  <w:rPr>
-                    <w:rStyle w:val="PlaceholderText"/>
-                  </w:rPr>
-                  <w:t>[Responsible Officer Title]</w:t>
-                </w:r>
-              </w:p>
-            </w:tc>
-          </w:sdtContent>
-        </w:sdt>
-      </w:tr>
-      <w:tr>
-        <w:trPr>
-          <w:trHeight w:val="576"/>
-        </w:trPr>
-        <w:tc>
-          <w:tcPr>
-            <w:tcW w:w="3345" w:type="dxa"/>
-            <w:tcBorders>
-              <w:top w:val="single" w:sz="4" w:space="0" w:color="7F7F7F" w:themeColor="text1" w:themeTint="80"/>
-              <w:left w:val="single" w:sz="4" w:space="0" w:color="7F7F7F" w:themeColor="text1" w:themeTint="80"/>
-              <w:bottom w:val="single" w:sz="4" w:space="0" w:color="7F7F7F" w:themeColor="text1" w:themeTint="80"/>
-              <w:right w:val="single" w:sz="4" w:space="0" w:color="7F7F7F" w:themeColor="text1" w:themeTint="80"/>
-            </w:tcBorders>
-            <w:vAlign w:val="center"/>
-            <w:hideMark/>
-          </w:tcPr>
-          <w:p>
-            <w:pPr>
-              <w:spacing w:after="60"/>
-              <w:jc w:val="right"/>
-              <w:rPr>
-                <w:b/>
-                <w:bCs/>
-                <w:sz w:val="24"/>
-                <w:szCs w:val="24"/>
-              </w:rPr>
-            </w:pPr>
-            <w:r>
-              <w:rPr>
-                <w:b/>
-              </w:rPr>
-              <w:t>Responsible Office:</w:t>
-            </w:r>
-          </w:p>
-        </w:tc>
-        <w:sdt>
-          <w:sdtPr>
-            <w:alias w:val="Responsible Office"/>
-            <w:id w:val="176837439"/>
-            <w:placeholder>
-              <w:docPart w:val="4ED26D76F82E4832AB847CAA128879AC"/>
-            </w:placeholder>
-            <w:dataBinding w:prefixMappings="xmlns:ns0='http://schemas.microsoft.com/office/2006/metadata/properties' xmlns:ns1='http://www.w3.org/2001/XMLSchema-instance' xmlns:ns2='40671556-2b61-40a2-9c5f-dc536fcd0d47' xmlns:ns3='132a0219-4ae4-41c8-89ff-6b8bc4a2e933' " w:xpath="/ns0:properties[1]/documentManagement[1]/ns2:Responsible_x0020_Office[1]" w:storeItemID="{9222E47B-A68B-4AEB-9855-21C912B9D3D2}"/>
-            <w:dropDownList>
-              <w:listItem w:value="[Responsible Office]"/>
-            </w:dropDownList>
-          </w:sdtPr>
-          <w:sdtContent>
-            <w:tc>
-              <w:tcPr>
-                <w:tcW w:w="6303" w:type="dxa"/>
-                <w:tcBorders>
-                  <w:top w:val="single" w:sz="4" w:space="0" w:color="7F7F7F" w:themeColor="text1" w:themeTint="80"/>
-                  <w:left w:val="single" w:sz="4" w:space="0" w:color="7F7F7F" w:themeColor="text1" w:themeTint="80"/>
-                  <w:bottom w:val="single" w:sz="4" w:space="0" w:color="7F7F7F" w:themeColor="text1" w:themeTint="80"/>
-                  <w:right w:val="single" w:sz="4" w:space="0" w:color="7F7F7F" w:themeColor="text1" w:themeTint="80"/>
-                </w:tcBorders>
-                <w:vAlign w:val="center"/>
-                <w:hideMark/>
-              </w:tcPr>
-              <w:p>
-                <w:pPr>
-                  <w:spacing w:after="60"/>
-                  <w:rPr>
-                    <w:bCs/>
-                    <w:sz w:val="24"/>
-                    <w:szCs w:val="24"/>
-                  </w:rPr>
-                </w:pPr>
-                <w:r>
-                  <w:t>RK - Risk / EH&amp;S</w:t>
-                </w:r>
-              </w:p>
-            </w:tc>
-          </w:sdtContent>
-        </w:sdt>
-      </w:tr>
-      <w:tr>
-        <w:trPr>
-          <w:trHeight w:val="576"/>
-        </w:trPr>
-        <w:tc>
-          <w:tcPr>
-            <w:tcW w:w="3345" w:type="dxa"/>
-            <w:tcBorders>
-              <w:top w:val="single" w:sz="4" w:space="0" w:color="7F7F7F" w:themeColor="text1" w:themeTint="80"/>
-              <w:left w:val="single" w:sz="4" w:space="0" w:color="7F7F7F" w:themeColor="text1" w:themeTint="80"/>
-              <w:bottom w:val="single" w:sz="4" w:space="0" w:color="7F7F7F" w:themeColor="text1" w:themeTint="80"/>
-              <w:right w:val="single" w:sz="4" w:space="0" w:color="7F7F7F" w:themeColor="text1" w:themeTint="80"/>
-            </w:tcBorders>
-            <w:vAlign w:val="center"/>
-            <w:hideMark/>
-          </w:tcPr>
-          <w:p>
-            <w:pPr>
-              <w:spacing w:after="60"/>
-              <w:jc w:val="right"/>
-              <w:rPr>
-                <w:b/>
-                <w:bCs/>
-                <w:sz w:val="24"/>
-                <w:szCs w:val="24"/>
-              </w:rPr>
-            </w:pPr>
-            <w:r>
-              <w:rPr>
-                <w:b/>
-              </w:rPr>
-              <w:t>Issuance  Date:</w:t>
-            </w:r>
-          </w:p>
-        </w:tc>
-        <w:sdt>
-          <w:sdtPr>
-            <w:alias w:val="Issuance Date"/>
-            <w:id w:val="176837440"/>
-            <w:placeholder>
-              <w:docPart w:val="9804B69A5577472084CABFB0D621F673"/>
-            </w:placeholder>
-            <w:showingPlcHdr/>
-            <w:dataBinding w:prefixMappings="xmlns:ns0='http://schemas.microsoft.com/office/2006/metadata/properties' xmlns:ns1='http://www.w3.org/2001/XMLSchema-instance' xmlns:ns2='40671556-2b61-40a2-9c5f-dc536fcd0d47' xmlns:ns3='132a0219-4ae4-41c8-89ff-6b8bc4a2e933' " w:xpath="/ns0:properties[1]/documentManagement[1]/ns2:Issuance_x0020_Date[1]" w:storeItemID="{9222E47B-A68B-4AEB-9855-21C912B9D3D2}"/>
-            <w:date>
-              <w:dateFormat w:val="M/d/yyyy"/>
-              <w:lid w:val="en-US"/>
-              <w:storeMappedDataAs w:val="dateTime"/>
-              <w:calendar w:val="gregorian"/>
-            </w:date>
-          </w:sdtPr>
-          <w:sdtContent>
-            <w:tc>
-              <w:tcPr>
-                <w:tcW w:w="6303" w:type="dxa"/>
-                <w:tcBorders>
-                  <w:top w:val="single" w:sz="4" w:space="0" w:color="7F7F7F" w:themeColor="text1" w:themeTint="80"/>
-                  <w:left w:val="single" w:sz="4" w:space="0" w:color="7F7F7F" w:themeColor="text1" w:themeTint="80"/>
-                  <w:bottom w:val="single" w:sz="4" w:space="0" w:color="7F7F7F" w:themeColor="text1" w:themeTint="80"/>
-                  <w:right w:val="single" w:sz="4" w:space="0" w:color="7F7F7F" w:themeColor="text1" w:themeTint="80"/>
-                </w:tcBorders>
-                <w:vAlign w:val="center"/>
-                <w:hideMark/>
-              </w:tcPr>
-              <w:p>
-                <w:pPr>
-                  <w:spacing w:after="60"/>
-                  <w:rPr>
-                    <w:bCs/>
-                    <w:sz w:val="24"/>
-                    <w:szCs w:val="24"/>
-                  </w:rPr>
-                </w:pPr>
-                <w:r>
-                  <w:rPr>
-                    <w:rStyle w:val="PlaceholderText"/>
-                    <w:rFonts w:eastAsiaTheme="majorEastAsia"/>
-                  </w:rPr>
-                  <w:t>[Issuance Date]</w:t>
-                </w:r>
-              </w:p>
-            </w:tc>
-          </w:sdtContent>
-        </w:sdt>
-      </w:tr>
-      <w:tr>
-        <w:trPr>
-          <w:trHeight w:val="593"/>
-        </w:trPr>
-        <w:tc>
-          <w:tcPr>
-            <w:tcW w:w="3345" w:type="dxa"/>
-            <w:tcBorders>
-              <w:top w:val="single" w:sz="4" w:space="0" w:color="7F7F7F" w:themeColor="text1" w:themeTint="80"/>
-              <w:left w:val="single" w:sz="4" w:space="0" w:color="7F7F7F" w:themeColor="text1" w:themeTint="80"/>
-              <w:bottom w:val="single" w:sz="4" w:space="0" w:color="7F7F7F" w:themeColor="text1" w:themeTint="80"/>
-              <w:right w:val="single" w:sz="4" w:space="0" w:color="7F7F7F" w:themeColor="text1" w:themeTint="80"/>
-            </w:tcBorders>
-            <w:vAlign w:val="center"/>
-            <w:hideMark/>
-          </w:tcPr>
-          <w:p>
-            <w:pPr>
-              <w:spacing w:after="60"/>
-              <w:jc w:val="right"/>
-              <w:rPr>
-                <w:b/>
-                <w:bCs/>
-                <w:sz w:val="24"/>
-                <w:szCs w:val="24"/>
-              </w:rPr>
-            </w:pPr>
-            <w:r>
-              <w:rPr>
-                <w:b/>
-              </w:rPr>
-              <w:t>Effective Date:</w:t>
-            </w:r>
-          </w:p>
-        </w:tc>
-        <w:sdt>
-          <w:sdtPr>
-            <w:alias w:val="Effective Date"/>
-            <w:id w:val="176837441"/>
-            <w:placeholder>
-              <w:docPart w:val="AFB4705FF11A441A9F3AAAEE63CF0926"/>
-            </w:placeholder>
-            <w:dataBinding w:prefixMappings="xmlns:ns0='http://schemas.microsoft.com/office/2006/metadata/properties' xmlns:ns1='http://www.w3.org/2001/XMLSchema-instance' xmlns:ns2='40671556-2b61-40a2-9c5f-dc536fcd0d47' xmlns:ns3='132a0219-4ae4-41c8-89ff-6b8bc4a2e933' " w:xpath="/ns0:properties[1]/documentManagement[1]/ns2:Effective_x0020_Date[1]" w:storeItemID="{9222E47B-A68B-4AEB-9855-21C912B9D3D2}"/>
-            <w:date w:fullDate="2013-03-01T00:00:00Z">
-              <w:dateFormat w:val="M/d/yyyy"/>
-              <w:lid w:val="en-US"/>
-              <w:storeMappedDataAs w:val="dateTime"/>
-              <w:calendar w:val="gregorian"/>
-            </w:date>
-          </w:sdtPr>
-          <w:sdtContent>
-            <w:tc>
-              <w:tcPr>
-                <w:tcW w:w="6303" w:type="dxa"/>
-                <w:tcBorders>
-                  <w:top w:val="single" w:sz="4" w:space="0" w:color="7F7F7F" w:themeColor="text1" w:themeTint="80"/>
-                  <w:left w:val="single" w:sz="4" w:space="0" w:color="7F7F7F" w:themeColor="text1" w:themeTint="80"/>
-                  <w:bottom w:val="single" w:sz="4" w:space="0" w:color="7F7F7F" w:themeColor="text1" w:themeTint="80"/>
-                  <w:right w:val="single" w:sz="4" w:space="0" w:color="7F7F7F" w:themeColor="text1" w:themeTint="80"/>
-                </w:tcBorders>
-                <w:vAlign w:val="center"/>
-                <w:hideMark/>
-              </w:tcPr>
-              <w:p>
-                <w:pPr>
-                  <w:spacing w:after="60"/>
-                  <w:rPr>
-                    <w:bCs/>
-                    <w:sz w:val="24"/>
-                    <w:szCs w:val="24"/>
-                  </w:rPr>
-                </w:pPr>
-                <w:r>
-                  <w:t>3/1/2013</w:t>
-                </w:r>
-              </w:p>
-            </w:tc>
-          </w:sdtContent>
-        </w:sdt>
-      </w:tr>
-      <w:tr>
-        <w:trPr>
-          <w:trHeight w:val="593"/>
-        </w:trPr>
-        <w:tc>
-          <w:tcPr>
-            <w:tcW w:w="3345" w:type="dxa"/>
-            <w:tcBorders>
-              <w:top w:val="single" w:sz="4" w:space="0" w:color="7F7F7F" w:themeColor="text1" w:themeTint="80"/>
-              <w:left w:val="single" w:sz="4" w:space="0" w:color="7F7F7F" w:themeColor="text1" w:themeTint="80"/>
-              <w:bottom w:val="single" w:sz="4" w:space="0" w:color="7F7F7F" w:themeColor="text1" w:themeTint="80"/>
-              <w:right w:val="single" w:sz="4" w:space="0" w:color="7F7F7F" w:themeColor="text1" w:themeTint="80"/>
-            </w:tcBorders>
-            <w:vAlign w:val="center"/>
-            <w:hideMark/>
-          </w:tcPr>
-          <w:p>
-            <w:pPr>
-              <w:spacing w:after="60"/>
-              <w:jc w:val="right"/>
-              <w:rPr>
-                <w:b/>
-                <w:bCs/>
-                <w:sz w:val="24"/>
-                <w:szCs w:val="24"/>
-              </w:rPr>
-            </w:pPr>
-            <w:r>
-              <w:rPr>
-                <w:b/>
-              </w:rPr>
-              <w:t>Scope:</w:t>
-            </w:r>
-          </w:p>
-        </w:tc>
-        <w:sdt>
-          <w:sdtPr>
-            <w:id w:val="20933254"/>
-            <w:placeholder>
-              <w:docPart w:val="3744AFCDEA3E4F87AA630189C73C0E3C"/>
-            </w:placeholder>
-          </w:sdtPr>
-          <w:sdtContent>
-            <w:tc>
-              <w:tcPr>
-                <w:tcW w:w="6303" w:type="dxa"/>
-                <w:tcBorders>
-                  <w:top w:val="single" w:sz="4" w:space="0" w:color="7F7F7F" w:themeColor="text1" w:themeTint="80"/>
-                  <w:left w:val="single" w:sz="4" w:space="0" w:color="7F7F7F" w:themeColor="text1" w:themeTint="80"/>
-                  <w:bottom w:val="single" w:sz="4" w:space="0" w:color="7F7F7F" w:themeColor="text1" w:themeTint="80"/>
-                  <w:right w:val="single" w:sz="4" w:space="0" w:color="7F7F7F" w:themeColor="text1" w:themeTint="80"/>
-                </w:tcBorders>
-                <w:vAlign w:val="center"/>
-                <w:hideMark/>
-              </w:tcPr>
-              <w:p>
-                <w:pPr>
-                  <w:spacing w:after="120"/>
-                  <w:ind w:left="-15"/>
-                  <w:rPr>
-                    <w:bCs/>
-                  </w:rPr>
-                </w:pPr>
-              </w:p>
-              <w:p>
-                <w:pPr>
-                  <w:spacing w:after="60"/>
-                  <w:rPr>
-                    <w:bCs/>
-                    <w:sz w:val="24"/>
-                    <w:szCs w:val="24"/>
-                  </w:rPr>
-                </w:pPr>
-                <w:proofErr w:type="gramStart"/>
-                <w:r>
-                  <w:rPr>
-                    <w:bCs/>
-                  </w:rPr>
-                  <w:t>instructor</w:t>
-                </w:r>
-                <w:proofErr w:type="gramEnd"/>
-                <w:r>
-                  <w:rPr>
-                    <w:bCs/>
-                  </w:rPr>
-                  <w:t xml:space="preserve"> and/or indicated in the course syllabus.</w:t>
-                </w:r>
-              </w:p>
-            </w:tc>
-          </w:sdtContent>
-        </w:sdt>
-      </w:tr>
-    </w:tbl>
-    <w:p>
-      <w:pPr>
-        <w:keepNext/>
-        <w:rPr>
-          <w:rFonts w:ascii="Arial" w:hAnsi="Arial" w:cs="Arial"/>
           <w:bCs/>
           <w:sz w:val="24"/>
           <w:szCs w:val="24"/>
         </w:rPr>
       </w:pPr>
-    </w:p>
-    <w:tbl>
-      <w:tblPr>
-        <w:tblStyle w:val="TableGrid"/>
-        <w:tblW w:w="5220" w:type="dxa"/>
-        <w:tblInd w:w="4428" w:type="dxa"/>
-        <w:tblBorders>
-          <w:top w:val="single" w:sz="4" w:space="0" w:color="808080" w:themeColor="background1" w:themeShade="80"/>
-          <w:left w:val="single" w:sz="4" w:space="0" w:color="808080" w:themeColor="background1" w:themeShade="80"/>
-          <w:bottom w:val="single" w:sz="4" w:space="0" w:color="808080" w:themeColor="background1" w:themeShade="80"/>
-          <w:right w:val="single" w:sz="4" w:space="0" w:color="808080" w:themeColor="background1" w:themeShade="80"/>
-          <w:insideH w:val="single" w:sz="4" w:space="0" w:color="808080" w:themeColor="background1" w:themeShade="80"/>
-          <w:insideV w:val="single" w:sz="4" w:space="0" w:color="808080" w:themeColor="background1" w:themeShade="80"/>
-        </w:tblBorders>
-        <w:tblCellMar>
-          <w:top w:w="72" w:type="dxa"/>
-          <w:left w:w="72" w:type="dxa"/>
-          <w:bottom w:w="72" w:type="dxa"/>
-          <w:right w:w="72" w:type="dxa"/>
-        </w:tblCellMar>
-        <w:tblLook w:val="04A0" w:firstRow="1" w:lastRow="0" w:firstColumn="1" w:lastColumn="0" w:noHBand="0" w:noVBand="1"/>
-      </w:tblPr>
-      <w:tblGrid>
-        <w:gridCol w:w="1969"/>
-        <w:gridCol w:w="3251"/>
-      </w:tblGrid>
-      <w:tr>
-        <w:trPr>
-          <w:trHeight w:val="432"/>
-        </w:trPr>
-        <w:tc>
-          <w:tcPr>
-            <w:tcW w:w="1260" w:type="dxa"/>
-            <w:tcBorders>
-              <w:top w:val="single" w:sz="4" w:space="0" w:color="808080" w:themeColor="background1" w:themeShade="80"/>
-              <w:left w:val="single" w:sz="4" w:space="0" w:color="808080" w:themeColor="background1" w:themeShade="80"/>
-              <w:bottom w:val="single" w:sz="4" w:space="0" w:color="808080" w:themeColor="background1" w:themeShade="80"/>
-              <w:right w:val="single" w:sz="4" w:space="0" w:color="808080" w:themeColor="background1" w:themeShade="80"/>
-            </w:tcBorders>
-            <w:vAlign w:val="center"/>
-            <w:hideMark/>
-          </w:tcPr>
-          <w:p>
-            <w:pPr>
-              <w:keepNext/>
-              <w:jc w:val="right"/>
-              <w:rPr>
-                <w:b/>
-                <w:bCs/>
-              </w:rPr>
-            </w:pPr>
-            <w:r>
-              <w:rPr>
-                <w:b/>
-              </w:rPr>
-              <w:t>Contact:</w:t>
-            </w:r>
-          </w:p>
-          <w:p>
-            <w:pPr>
-              <w:keepNext/>
-              <w:jc w:val="right"/>
-              <w:rPr>
-                <w:b/>
-              </w:rPr>
-            </w:pPr>
-            <w:r>
-              <w:rPr>
-                <w:b/>
-              </w:rPr>
-              <w:t>Email:</w:t>
-            </w:r>
-          </w:p>
-          <w:p>
-            <w:pPr>
-              <w:keepNext/>
-              <w:jc w:val="right"/>
-              <w:rPr>
-                <w:b/>
-                <w:bCs/>
-                <w:sz w:val="22"/>
-                <w:szCs w:val="24"/>
-              </w:rPr>
-            </w:pPr>
-            <w:r>
-              <w:rPr>
-                <w:b/>
-              </w:rPr>
-              <w:t>Phone #:</w:t>
-            </w:r>
-          </w:p>
-        </w:tc>
-        <w:tc>
-          <w:tcPr>
-            <w:tcW w:w="3960" w:type="dxa"/>
-            <w:tcBorders>
-              <w:top w:val="single" w:sz="4" w:space="0" w:color="808080" w:themeColor="background1" w:themeShade="80"/>
-              <w:left w:val="single" w:sz="4" w:space="0" w:color="808080" w:themeColor="background1" w:themeShade="80"/>
-              <w:bottom w:val="single" w:sz="4" w:space="0" w:color="808080" w:themeColor="background1" w:themeShade="80"/>
-              <w:right w:val="single" w:sz="4" w:space="0" w:color="808080" w:themeColor="background1" w:themeShade="80"/>
-            </w:tcBorders>
-            <w:vAlign w:val="center"/>
-            <w:hideMark/>
-          </w:tcPr>
-          <w:sdt>
-            <w:sdtPr>
-              <w:alias w:val="Policy Owner"/>
-              <w:id w:val="176837442"/>
-              <w:lock w:val="contentLocked"/>
-              <w:placeholder>
-                <w:docPart w:val="4F680C67C1D44E9985F44DC1ABE870CD"/>
-              </w:placeholder>
-              <w:dataBinding w:prefixMappings="xmlns:ns0='http://schemas.microsoft.com/office/2006/metadata/properties' xmlns:ns1='http://www.w3.org/2001/XMLSchema-instance' xmlns:ns2='40671556-2b61-40a2-9c5f-dc536fcd0d47' xmlns:ns3='132a0219-4ae4-41c8-89ff-6b8bc4a2e933' " w:xpath="/ns0:properties[1]/documentManagement[1]/ns2:Policy_x0020_Owner[1]/ns2:UserInfo[1]/ns2:DisplayName[1]" w:storeItemID="{9222E47B-A68B-4AEB-9855-21C912B9D3D2}"/>
-              <w:text/>
-            </w:sdtPr>
-            <w:sdtContent>
-              <w:p>
-                <w:pPr>
-                  <w:keepNext/>
-                  <w:rPr>
-                    <w:bCs/>
-                  </w:rPr>
-                </w:pPr>
-                <w:r>
-                  <w:t>Erike Young</w:t>
-                </w:r>
-              </w:p>
-            </w:sdtContent>
-          </w:sdt>
-          <w:p>
-            <w:pPr>
-              <w:keepNext/>
-            </w:pPr>
-            <w:hyperlink r:id="rId5" w:history="1">
-              <w:r>
-                <w:rPr>
-                  <w:rStyle w:val="Hyperlink"/>
-                </w:rPr>
-                <w:t>eyoung@ucop.edu</w:t>
-              </w:r>
-            </w:hyperlink>
-          </w:p>
-          <w:p>
-            <w:pPr>
-              <w:keepNext/>
-              <w:rPr>
-                <w:bCs/>
-                <w:sz w:val="24"/>
-                <w:szCs w:val="24"/>
-              </w:rPr>
-            </w:pPr>
-            <w:r>
-              <w:t>(510) 987- 0170</w:t>
-            </w:r>
-          </w:p>
-        </w:tc>
-      </w:tr>
-    </w:tbl>
-    <w:p>
-      <w:bookmarkStart w:id="1" w:name="_GoBack"/>
+      <w:r>
+        <w:rPr>
+          <w:b/>
+        </w:rPr>
+        <w:t>Responsible Officer:</w:t>
+      </w:r>
+      <w:r>
+        <w:t xml:space="preserve"> </w:t>
+      </w:r>
+      <w:sdt>
+        <w:sdtPr>
+          <w:alias w:val="Responsible Officer Title"/>
+          <w:id w:val="118398641"/>
+          <w:placeholder>
+            <w:docPart w:val="EDB6240F97A94EAC8D2FCDB0C1CD88FE"/>
+          </w:placeholder>
+          <w:showingPlcHdr/>
+          <w:dataBinding w:prefixMappings="xmlns:ns0='http://schemas.microsoft.com/office/2006/metadata/properties' xmlns:ns1='http://www.w3.org/2001/XMLSchema-instance' xmlns:ns2='40671556-2b61-40a2-9c5f-dc536fcd0d47' xmlns:ns3='132a0219-4ae4-41c8-89ff-6b8bc4a2e933' " w:xpath="/ns0:properties[1]/documentManagement[1]/ns2:Responsible_x0020_Officer_x0020_Title[1]" w:storeItemID="{9222E47B-A68B-4AEB-9855-21C912B9D3D2}"/>
+          <w:text/>
+        </w:sdtPr>
+        <w:sdtContent>
+          <w:r>
+            <w:rPr>
+              <w:rStyle w:val="PlaceholderText"/>
+            </w:rPr>
+            <w:t>[Responsible Officer Title]</w:t>
+          </w:r>
+        </w:sdtContent>
+      </w:sdt>
+      <w:bookmarkStart w:id="0" w:name="_GoBack"/>
       <w:bookmarkEnd w:id="0"/>
-      <w:bookmarkEnd w:id="1"/>
     </w:p>
     <w:sectPr>
       <w:pgSz w:w="11906" w:h="16838"/>
@@ -1201,7 +620,7 @@
   <w:docParts>
     <w:docPart>
       <w:docPartPr>
-        <w:name w:val="360BE18DADDD42C69A2CF703E2479FE1"/>
+        <w:name w:val="EDB6240F97A94EAC8D2FCDB0C1CD88FE"/>
         <w:category>
           <w:name w:val="General"/>
           <w:gallery w:val="placeholder"/>
@@ -1212,163 +631,18 @@
         <w:behaviors>
           <w:behavior w:val="content"/>
         </w:behaviors>
-        <w:guid w:val="{DF661F31-8FB0-48CA-8461-D42FFAEC6553}"/>
+        <w:guid w:val="{F130DD5E-03E4-450B-82C6-F46153319B66}"/>
       </w:docPartPr>
       <w:docPartBody>
         <w:p>
           <w:pPr>
-            <w:pStyle w:val="360BE18DADDD42C69A2CF703E2479FE1"/>
+            <w:pStyle w:val="EDB6240F97A94EAC8D2FCDB0C1CD88FE"/>
           </w:pPr>
           <w:r>
             <w:rPr>
               <w:rStyle w:val="PlaceholderText"/>
             </w:rPr>
             <w:t>[Responsible Officer Title]</w:t>
-          </w:r>
-        </w:p>
-      </w:docPartBody>
-    </w:docPart>
-    <w:docPart>
-      <w:docPartPr>
-        <w:name w:val="4ED26D76F82E4832AB847CAA128879AC"/>
-        <w:category>
-          <w:name w:val="General"/>
-          <w:gallery w:val="placeholder"/>
-        </w:category>
-        <w:types>
-          <w:type w:val="bbPlcHdr"/>
-        </w:types>
-        <w:behaviors>
-          <w:behavior w:val="content"/>
-        </w:behaviors>
-        <w:guid w:val="{13402919-7E27-4FF4-9331-3027E40E49A7}"/>
-      </w:docPartPr>
-      <w:docPartBody>
-        <w:p>
-          <w:pPr>
-            <w:pStyle w:val="4ED26D76F82E4832AB847CAA128879AC"/>
-          </w:pPr>
-          <w:r>
-            <w:rPr>
-              <w:rStyle w:val="PlaceholderText"/>
-            </w:rPr>
-            <w:t>[Responsible Office]</w:t>
-          </w:r>
-        </w:p>
-      </w:docPartBody>
-    </w:docPart>
-    <w:docPart>
-      <w:docPartPr>
-        <w:name w:val="9804B69A5577472084CABFB0D621F673"/>
-        <w:category>
-          <w:name w:val="General"/>
-          <w:gallery w:val="placeholder"/>
-        </w:category>
-        <w:types>
-          <w:type w:val="bbPlcHdr"/>
-        </w:types>
-        <w:behaviors>
-          <w:behavior w:val="content"/>
-        </w:behaviors>
-        <w:guid w:val="{0C9198DE-3A8F-46B8-83F5-AA3EC90827CA}"/>
-      </w:docPartPr>
-      <w:docPartBody>
-        <w:p>
-          <w:pPr>
-            <w:pStyle w:val="9804B69A5577472084CABFB0D621F673"/>
-          </w:pPr>
-          <w:r>
-            <w:rPr>
-              <w:rStyle w:val="PlaceholderText"/>
-            </w:rPr>
-            <w:t>[Issuance Date]</w:t>
-          </w:r>
-        </w:p>
-      </w:docPartBody>
-    </w:docPart>
-    <w:docPart>
-      <w:docPartPr>
-        <w:name w:val="AFB4705FF11A441A9F3AAAEE63CF0926"/>
-        <w:category>
-          <w:name w:val="General"/>
-          <w:gallery w:val="placeholder"/>
-        </w:category>
-        <w:types>
-          <w:type w:val="bbPlcHdr"/>
-        </w:types>
-        <w:behaviors>
-          <w:behavior w:val="content"/>
-        </w:behaviors>
-        <w:guid w:val="{D2F2F3B5-ECED-492A-B278-060F019888B3}"/>
-      </w:docPartPr>
-      <w:docPartBody>
-        <w:p>
-          <w:pPr>
-            <w:pStyle w:val="AFB4705FF11A441A9F3AAAEE63CF0926"/>
-          </w:pPr>
-          <w:r>
-            <w:rPr>
-              <w:rStyle w:val="PlaceholderText"/>
-            </w:rPr>
-            <w:t>[Effective Date]</w:t>
-          </w:r>
-        </w:p>
-      </w:docPartBody>
-    </w:docPart>
-    <w:docPart>
-      <w:docPartPr>
-        <w:name w:val="3744AFCDEA3E4F87AA630189C73C0E3C"/>
-        <w:category>
-          <w:name w:val="General"/>
-          <w:gallery w:val="placeholder"/>
-        </w:category>
-        <w:types>
-          <w:type w:val="bbPlcHdr"/>
-        </w:types>
-        <w:behaviors>
-          <w:behavior w:val="content"/>
-        </w:behaviors>
-        <w:guid w:val="{E0FC079D-6D85-4BA6-8C85-E095A5B65084}"/>
-      </w:docPartPr>
-      <w:docPartBody>
-        <w:p>
-          <w:pPr>
-            <w:pStyle w:val="3744AFCDEA3E4F87AA630189C73C0E3C"/>
-          </w:pPr>
-          <w:r>
-            <w:rPr>
-              <w:rStyle w:val="PlaceholderText"/>
-            </w:rPr>
-            <w:t>[Scope]</w:t>
-          </w:r>
-        </w:p>
-      </w:docPartBody>
-    </w:docPart>
-    <w:docPart>
-      <w:docPartPr>
-        <w:name w:val="4F680C67C1D44E9985F44DC1ABE870CD"/>
-        <w:category>
-          <w:name w:val="General"/>
-          <w:gallery w:val="placeholder"/>
-        </w:category>
-        <w:types>
-          <w:type w:val="bbPlcHdr"/>
-        </w:types>
-        <w:behaviors>
-          <w:behavior w:val="content"/>
-        </w:behaviors>
-        <w:guid w:val="{B28970D4-BD3E-4C1C-9A1B-88994C7E500A}"/>
-      </w:docPartPr>
-      <w:docPartBody>
-        <w:p>
-          <w:pPr>
-            <w:pStyle w:val="4F680C67C1D44E9985F44DC1ABE870CD"/>
-          </w:pPr>
-          <w:r>
-            <w:rPr>
-              <w:rStyle w:val="PlaceholderText"/>
-            </w:rPr>
-            <w:t>[Policy Owner]</w:t>
           </w:r>
         </w:p>
       </w:docPartBody>
@@ -1381,43 +655,36 @@
 <w:fonts xmlns:mc="http://schemas.openxmlformats.org/markup-compatibility/2006" xmlns:r="http://schemas.openxmlformats.org/officeDocument/2006/relationships" xmlns:w="http://schemas.openxmlformats.org/wordprocessingml/2006/main" xmlns:w14="http://schemas.microsoft.com/office/word/2010/wordml" mc:Ignorable="w14">
   <w:font w:name="Calibri">
     <w:panose1 w:val="020F0502020204030204"/>
-    <w:charset w:val="00"/>
+    <w:charset w:val="EE"/>
     <w:family w:val="swiss"/>
     <w:pitch w:val="variable"/>
     <w:sig w:usb0="E10002FF" w:usb1="4000ACFF" w:usb2="00000009" w:usb3="00000000" w:csb0="0000019F" w:csb1="00000000"/>
   </w:font>
   <w:font w:name="Times New Roman">
     <w:panose1 w:val="02020603050405020304"/>
-    <w:charset w:val="00"/>
+    <w:charset w:val="EE"/>
     <w:family w:val="roman"/>
     <w:pitch w:val="variable"/>
-    <w:sig w:usb0="E0002AFF" w:usb1="C0007841" w:usb2="00000009" w:usb3="00000000" w:csb0="000001FF" w:csb1="00000000"/>
+    <w:sig w:usb0="20002A87" w:usb1="80000000" w:usb2="00000008" w:usb3="00000000" w:csb0="000001FF" w:csb1="00000000"/>
   </w:font>
   <w:font w:name="Arial">
     <w:panose1 w:val="020B0604020202020204"/>
-    <w:charset w:val="00"/>
+    <w:charset w:val="EE"/>
     <w:family w:val="swiss"/>
     <w:pitch w:val="variable"/>
-    <w:sig w:usb0="E0002AFF" w:usb1="C0007843" w:usb2="00000009" w:usb3="00000000" w:csb0="000001FF" w:csb1="00000000"/>
+    <w:sig w:usb0="20002A87" w:usb1="80000000" w:usb2="00000008" w:usb3="00000000" w:csb0="000001FF" w:csb1="00000000"/>
   </w:font>
   <w:font w:name="Tahoma">
     <w:panose1 w:val="020B0604030504040204"/>
     <w:charset w:val="00"/>
     <w:family w:val="swiss"/>
+    <w:notTrueType/>
     <w:pitch w:val="variable"/>
-    <w:sig w:usb0="E1002EFF" w:usb1="C000605B" w:usb2="00000029" w:usb3="00000000" w:csb0="000101FF" w:csb1="00000000"/>
-  </w:font>
-  <w:font w:name="MyriadPro-Regular">
-    <w:panose1 w:val="00000000000000000000"/>
-    <w:charset w:val="00"/>
-    <w:family w:val="auto"/>
-    <w:notTrueType/>
-    <w:pitch w:val="default"/>
     <w:sig w:usb0="00000003" w:usb1="00000000" w:usb2="00000000" w:usb3="00000000" w:csb0="00000001" w:csb1="00000000"/>
   </w:font>
   <w:font w:name="Cambria">
     <w:panose1 w:val="02040503050406030204"/>
-    <w:charset w:val="00"/>
+    <w:charset w:val="EE"/>
     <w:family w:val="roman"/>
     <w:pitch w:val="variable"/>
     <w:sig w:usb0="E00002FF" w:usb1="400004FF" w:usb2="00000000" w:usb3="00000000" w:csb0="0000019F" w:csb1="00000000"/>
@@ -1440,6 +707,8 @@
   <w:rsids>
     <w:rsidRoot w:val="007939FF"/>
     <w:rsid w:val="007939FF"/>
+    <w:rsid w:val="00967E98"/>
+    <w:rsid w:val="00AD623C"/>
   </w:rsids>
   <m:mathPr>
     <m:mathFont m:val="Cambria Math"/>
@@ -1454,9 +723,9 @@
     <m:intLim m:val="subSup"/>
     <m:naryLim m:val="undOvr"/>
   </m:mathPr>
-  <w:themeFontLang w:val="en-IN"/>
+  <w:themeFontLang w:val="en-IN" w:eastAsia="x-none" w:bidi="x-none"/>
   <w:clrSchemeMapping w:bg1="light1" w:t1="dark1" w:bg2="light2" w:t2="dark2" w:accent1="accent1" w:accent2="accent2" w:accent3="accent3" w:accent4="accent4" w:accent5="accent5" w:accent6="accent6" w:hyperlink="hyperlink" w:followedHyperlink="followedHyperlink"/>
-  <w:decimalSymbol w:val="."/>
+  <w:decimalSymbol w:val=","/>
   <w:listSeparator w:val=","/>
 </w:settings>
 </file>
@@ -1653,7 +922,7 @@
     <w:basedOn w:val="DefaultParagraphFont"/>
     <w:uiPriority w:val="99"/>
     <w:semiHidden/>
-    <w:rsid w:val="007939FF"/>
+    <w:rsid w:val="00967E98"/>
   </w:style>
   <w:style w:type="paragraph" w:customStyle="1" w:styleId="360BE18DADDD42C69A2CF703E2479FE1">
     <w:name w:val="360BE18DADDD42C69A2CF703E2479FE1"/>
@@ -1678,6 +947,20 @@
   <w:style w:type="paragraph" w:customStyle="1" w:styleId="4F680C67C1D44E9985F44DC1ABE870CD">
     <w:name w:val="4F680C67C1D44E9985F44DC1ABE870CD"/>
     <w:rsid w:val="007939FF"/>
+  </w:style>
+  <w:style w:type="paragraph" w:customStyle="1" w:styleId="4B8A4567F303454F8CE28D5F3099171C">
+    <w:name w:val="4B8A4567F303454F8CE28D5F3099171C"/>
+    <w:rsid w:val="00967E98"/>
+    <w:rPr>
+      <w:lang w:val="en-US" w:eastAsia="en-US"/>
+    </w:rPr>
+  </w:style>
+  <w:style w:type="paragraph" w:customStyle="1" w:styleId="EDB6240F97A94EAC8D2FCDB0C1CD88FE">
+    <w:name w:val="EDB6240F97A94EAC8D2FCDB0C1CD88FE"/>
+    <w:rsid w:val="00967E98"/>
+    <w:rPr>
+      <w:lang w:val="en-US" w:eastAsia="en-US"/>
+    </w:rPr>
   </w:style>
 </w:styles>
 </file>
@@ -1874,7 +1157,7 @@
     <w:basedOn w:val="DefaultParagraphFont"/>
     <w:uiPriority w:val="99"/>
     <w:semiHidden/>
-    <w:rsid w:val="007939FF"/>
+    <w:rsid w:val="00967E98"/>
   </w:style>
   <w:style w:type="paragraph" w:customStyle="1" w:styleId="360BE18DADDD42C69A2CF703E2479FE1">
     <w:name w:val="360BE18DADDD42C69A2CF703E2479FE1"/>
@@ -1899,6 +1182,20 @@
   <w:style w:type="paragraph" w:customStyle="1" w:styleId="4F680C67C1D44E9985F44DC1ABE870CD">
     <w:name w:val="4F680C67C1D44E9985F44DC1ABE870CD"/>
     <w:rsid w:val="007939FF"/>
+  </w:style>
+  <w:style w:type="paragraph" w:customStyle="1" w:styleId="4B8A4567F303454F8CE28D5F3099171C">
+    <w:name w:val="4B8A4567F303454F8CE28D5F3099171C"/>
+    <w:rsid w:val="00967E98"/>
+    <w:rPr>
+      <w:lang w:val="en-US" w:eastAsia="en-US"/>
+    </w:rPr>
+  </w:style>
+  <w:style w:type="paragraph" w:customStyle="1" w:styleId="EDB6240F97A94EAC8D2FCDB0C1CD88FE">
+    <w:name w:val="EDB6240F97A94EAC8D2FCDB0C1CD88FE"/>
+    <w:rsid w:val="00967E98"/>
+    <w:rPr>
+      <w:lang w:val="en-US" w:eastAsia="en-US"/>
+    </w:rPr>
   </w:style>
 </w:styles>
 </file>

</xml_diff>